<commit_message>
replace with NO the same formating
</commit_message>
<xml_diff>
--- a/doc/Договор.docx
+++ b/doc/Договор.docx
@@ -92,10 +92,54 @@
           <w:kern w:val="1"/>
           <w:sz w:val="26"/>
           <w:szCs w:val="26"/>
+          <w:lang w:eastAsia="fa-IR" w:bidi="fa-IR"/>
+        </w:rPr>
+      </w:pPr>
+      <w:bookmarkStart w:id="0" w:name="_Hlk123814018"/>
+      <w:r>
+        <w:rPr>
+          <w:rFonts w:ascii="Times New Roman" w:eastAsia="MS PGothic" w:hAnsi="Times New Roman"/>
+          <w:bCs/>
+          <w:kern w:val="1"/>
+          <w:sz w:val="26"/>
+          <w:szCs w:val="26"/>
+          <w:lang w:val="de-DE" w:eastAsia="fa-IR" w:bidi="fa-IR"/>
+        </w:rPr>
+        <w:t>№</w:t>
+      </w:r>
+      <w:r>
+        <w:rPr>
+          <w:rFonts w:ascii="Times New Roman" w:eastAsia="MS PGothic" w:hAnsi="Times New Roman"/>
+          <w:bCs/>
+          <w:kern w:val="1"/>
+          <w:sz w:val="26"/>
+          <w:szCs w:val="26"/>
+          <w:lang w:eastAsia="fa-IR" w:bidi="fa-IR"/>
+        </w:rPr>
+        <w:t xml:space="preserve"> </w:t>
+      </w:r>
+      <w:r>
+        <w:rPr>
+          <w:rFonts w:ascii="Times New Roman" w:eastAsia="MS PGothic" w:hAnsi="Times New Roman"/>
+          <w:bCs/>
+          <w:kern w:val="1"/>
+          <w:sz w:val="26"/>
+          <w:szCs w:val="26"/>
+          <w:lang w:eastAsia="fa-IR" w:bidi="fa-IR"/>
+        </w:rPr>
+        <w:t>&lt;</w:t>
+      </w:r>
+      <w:r>
+        <w:rPr>
+          <w:rFonts w:ascii="Times New Roman" w:eastAsia="MS PGothic" w:hAnsi="Times New Roman"/>
+          <w:bCs/>
+          <w:kern w:val="1"/>
+          <w:sz w:val="26"/>
+          <w:szCs w:val="26"/>
           <w:lang w:val="en-US" w:eastAsia="fa-IR" w:bidi="fa-IR"/>
         </w:rPr>
-      </w:pPr>
-      <w:bookmarkStart w:id="0" w:name="_Hlk123814018"/>
+        <w:t>num</w:t>
+      </w:r>
       <w:r>
         <w:rPr>
           <w:rFonts w:ascii="Times New Roman" w:eastAsia="MS PGothic" w:hAnsi="Times New Roman"/>
@@ -103,9 +147,9 @@
           <w:kern w:val="1"/>
           <w:sz w:val="26"/>
           <w:szCs w:val="26"/>
-          <w:lang w:val="de-DE" w:eastAsia="fa-IR" w:bidi="fa-IR"/>
-        </w:rPr>
-        <w:t>№</w:t>
+          <w:lang w:eastAsia="fa-IR" w:bidi="fa-IR"/>
+        </w:rPr>
+        <w:t>&gt;</w:t>
       </w:r>
       <w:r>
         <w:rPr>
@@ -114,9 +158,9 @@
           <w:kern w:val="1"/>
           <w:sz w:val="26"/>
           <w:szCs w:val="26"/>
-          <w:lang w:val="en-US" w:eastAsia="fa-IR" w:bidi="fa-IR"/>
-        </w:rPr>
-        <w:t>&lt;</w:t>
+          <w:lang w:eastAsia="fa-IR" w:bidi="fa-IR"/>
+        </w:rPr>
+        <w:t>Номер договора</w:t>
       </w:r>
       <w:r>
         <w:rPr>
@@ -125,40 +169,7 @@
           <w:kern w:val="1"/>
           <w:sz w:val="26"/>
           <w:szCs w:val="26"/>
-          <w:lang w:val="en-US" w:eastAsia="fa-IR" w:bidi="fa-IR"/>
-        </w:rPr>
-        <w:t>num</w:t>
-      </w:r>
-      <w:r>
-        <w:rPr>
-          <w:rFonts w:ascii="Times New Roman" w:eastAsia="MS PGothic" w:hAnsi="Times New Roman"/>
-          <w:bCs/>
-          <w:kern w:val="1"/>
-          <w:sz w:val="26"/>
-          <w:szCs w:val="26"/>
-          <w:lang w:val="en-US" w:eastAsia="fa-IR" w:bidi="fa-IR"/>
-        </w:rPr>
-        <w:t>&gt;</w:t>
-      </w:r>
-      <w:r>
-        <w:rPr>
-          <w:rFonts w:ascii="Times New Roman" w:eastAsia="MS PGothic" w:hAnsi="Times New Roman"/>
-          <w:bCs/>
-          <w:kern w:val="1"/>
-          <w:sz w:val="26"/>
-          <w:szCs w:val="26"/>
-          <w:lang w:eastAsia="fa-IR" w:bidi="fa-IR"/>
-        </w:rPr>
-        <w:t>Номер договора</w:t>
-      </w:r>
-      <w:r>
-        <w:rPr>
-          <w:rFonts w:ascii="Times New Roman" w:eastAsia="MS PGothic" w:hAnsi="Times New Roman"/>
-          <w:bCs/>
-          <w:kern w:val="1"/>
-          <w:sz w:val="26"/>
-          <w:szCs w:val="26"/>
-          <w:lang w:val="en-US" w:eastAsia="fa-IR" w:bidi="fa-IR"/>
+          <w:lang w:eastAsia="fa-IR" w:bidi="fa-IR"/>
         </w:rPr>
         <w:t>&gt;</w:t>
       </w:r>
@@ -341,17 +352,7 @@
           <w:szCs w:val="26"/>
           <w:lang w:eastAsia="fa-IR" w:bidi="fa-IR"/>
         </w:rPr>
-        <w:t xml:space="preserve"> </w:t>
-      </w:r>
-      <w:r>
-        <w:rPr>
-          <w:rFonts w:ascii="Times New Roman" w:eastAsia="MS PGothic" w:hAnsi="Times New Roman"/>
-          <w:kern w:val="1"/>
-          <w:sz w:val="26"/>
-          <w:szCs w:val="26"/>
-          <w:lang w:eastAsia="fa-IR" w:bidi="fa-IR"/>
-        </w:rPr>
-        <w:t xml:space="preserve">{date}[Дата] </w:t>
+        <w:t xml:space="preserve">&lt;date&gt;Дата&gt; </w:t>
       </w:r>
       <w:r>
         <w:rPr>
@@ -521,7 +522,7 @@
           <w:szCs w:val="26"/>
           <w:lang w:eastAsia="fa-IR" w:bidi="fa-IR"/>
         </w:rPr>
-        <w:t>{c_ln}[Фамилия клиента] {c_n}[Имя клиента]</w:t>
+        <w:t>&lt;</w:t>
       </w:r>
       <w:r>
         <w:rPr>
@@ -532,6 +533,50 @@
           <w:szCs w:val="26"/>
           <w:lang w:eastAsia="fa-IR" w:bidi="fa-IR"/>
         </w:rPr>
+        <w:t>c_ln</w:t>
+      </w:r>
+      <w:r>
+        <w:rPr>
+          <w:rFonts w:ascii="Times New Roman" w:eastAsia="MS PGothic" w:hAnsi="Times New Roman"/>
+          <w:b/>
+          <w:kern w:val="1"/>
+          <w:sz w:val="26"/>
+          <w:szCs w:val="26"/>
+          <w:lang w:eastAsia="fa-IR" w:bidi="fa-IR"/>
+        </w:rPr>
+        <w:t>&gt;</w:t>
+      </w:r>
+      <w:r>
+        <w:rPr>
+          <w:rFonts w:ascii="Times New Roman" w:eastAsia="MS PGothic" w:hAnsi="Times New Roman"/>
+          <w:b/>
+          <w:kern w:val="1"/>
+          <w:sz w:val="26"/>
+          <w:szCs w:val="26"/>
+          <w:lang w:eastAsia="fa-IR" w:bidi="fa-IR"/>
+        </w:rPr>
+        <w:t>Фамилия клиента</w:t>
+      </w:r>
+      <w:r>
+        <w:rPr>
+          <w:rFonts w:ascii="Times New Roman" w:eastAsia="MS PGothic" w:hAnsi="Times New Roman"/>
+          <w:b/>
+          <w:kern w:val="1"/>
+          <w:sz w:val="26"/>
+          <w:szCs w:val="26"/>
+          <w:lang w:eastAsia="fa-IR" w:bidi="fa-IR"/>
+        </w:rPr>
+        <w:t>&gt;</w:t>
+      </w:r>
+      <w:r>
+        <w:rPr>
+          <w:rFonts w:ascii="Times New Roman" w:eastAsia="MS PGothic" w:hAnsi="Times New Roman"/>
+          <w:b/>
+          <w:kern w:val="1"/>
+          <w:sz w:val="26"/>
+          <w:szCs w:val="26"/>
+          <w:lang w:eastAsia="fa-IR" w:bidi="fa-IR"/>
+        </w:rPr>
         <w:t xml:space="preserve"> </w:t>
       </w:r>
       <w:r>
@@ -543,7 +588,117 @@
           <w:szCs w:val="26"/>
           <w:lang w:eastAsia="fa-IR" w:bidi="fa-IR"/>
         </w:rPr>
-        <w:t>{c_middn}[Отчество клиента]</w:t>
+        <w:t>&lt;</w:t>
+      </w:r>
+      <w:r>
+        <w:rPr>
+          <w:rFonts w:ascii="Times New Roman" w:eastAsia="MS PGothic" w:hAnsi="Times New Roman"/>
+          <w:b/>
+          <w:kern w:val="1"/>
+          <w:sz w:val="26"/>
+          <w:szCs w:val="26"/>
+          <w:lang w:eastAsia="fa-IR" w:bidi="fa-IR"/>
+        </w:rPr>
+        <w:t>c_n</w:t>
+      </w:r>
+      <w:r>
+        <w:rPr>
+          <w:rFonts w:ascii="Times New Roman" w:eastAsia="MS PGothic" w:hAnsi="Times New Roman"/>
+          <w:b/>
+          <w:kern w:val="1"/>
+          <w:sz w:val="26"/>
+          <w:szCs w:val="26"/>
+          <w:lang w:eastAsia="fa-IR" w:bidi="fa-IR"/>
+        </w:rPr>
+        <w:t>&gt;</w:t>
+      </w:r>
+      <w:r>
+        <w:rPr>
+          <w:rFonts w:ascii="Times New Roman" w:eastAsia="MS PGothic" w:hAnsi="Times New Roman"/>
+          <w:b/>
+          <w:kern w:val="1"/>
+          <w:sz w:val="26"/>
+          <w:szCs w:val="26"/>
+          <w:lang w:eastAsia="fa-IR" w:bidi="fa-IR"/>
+        </w:rPr>
+        <w:t>Имя клиента</w:t>
+      </w:r>
+      <w:r>
+        <w:rPr>
+          <w:rFonts w:ascii="Times New Roman" w:eastAsia="MS PGothic" w:hAnsi="Times New Roman"/>
+          <w:b/>
+          <w:kern w:val="1"/>
+          <w:sz w:val="26"/>
+          <w:szCs w:val="26"/>
+          <w:lang w:eastAsia="fa-IR" w:bidi="fa-IR"/>
+        </w:rPr>
+        <w:t>&gt;</w:t>
+      </w:r>
+      <w:r>
+        <w:rPr>
+          <w:rFonts w:ascii="Times New Roman" w:eastAsia="MS PGothic" w:hAnsi="Times New Roman"/>
+          <w:b/>
+          <w:kern w:val="1"/>
+          <w:sz w:val="26"/>
+          <w:szCs w:val="26"/>
+          <w:lang w:eastAsia="fa-IR" w:bidi="fa-IR"/>
+        </w:rPr>
+        <w:t xml:space="preserve"> </w:t>
+      </w:r>
+      <w:r>
+        <w:rPr>
+          <w:rFonts w:ascii="Times New Roman" w:eastAsia="MS PGothic" w:hAnsi="Times New Roman"/>
+          <w:b/>
+          <w:kern w:val="1"/>
+          <w:sz w:val="26"/>
+          <w:szCs w:val="26"/>
+          <w:lang w:eastAsia="fa-IR" w:bidi="fa-IR"/>
+        </w:rPr>
+        <w:t>&lt;</w:t>
+      </w:r>
+      <w:r>
+        <w:rPr>
+          <w:rFonts w:ascii="Times New Roman" w:eastAsia="MS PGothic" w:hAnsi="Times New Roman"/>
+          <w:b/>
+          <w:kern w:val="1"/>
+          <w:sz w:val="26"/>
+          <w:szCs w:val="26"/>
+          <w:lang w:eastAsia="fa-IR" w:bidi="fa-IR"/>
+        </w:rPr>
+        <w:t>c_middn</w:t>
+      </w:r>
+      <w:r>
+        <w:rPr>
+          <w:rFonts w:ascii="Times New Roman" w:eastAsia="MS PGothic" w:hAnsi="Times New Roman"/>
+          <w:b/>
+          <w:kern w:val="1"/>
+          <w:sz w:val="26"/>
+          <w:szCs w:val="26"/>
+          <w:lang w:eastAsia="fa-IR" w:bidi="fa-IR"/>
+        </w:rPr>
+        <w:t>&gt;</w:t>
+      </w:r>
+      <w:r>
+        <w:rPr>
+          <w:rFonts w:ascii="Times New Roman" w:eastAsia="MS PGothic" w:hAnsi="Times New Roman"/>
+          <w:b/>
+          <w:kern w:val="1"/>
+          <w:sz w:val="26"/>
+          <w:szCs w:val="26"/>
+          <w:lang w:eastAsia="fa-IR" w:bidi="fa-IR"/>
+        </w:rPr>
+        <w:t>Отчество клиента</w:t>
+      </w:r>
+      <w:r>
+        <w:rPr>
+          <w:rFonts w:ascii="Times New Roman" w:eastAsia="MS PGothic" w:hAnsi="Times New Roman"/>
+          <w:b/>
+          <w:kern w:val="1"/>
+          <w:sz w:val="26"/>
+          <w:szCs w:val="26"/>
+          <w:lang w:eastAsia="fa-IR" w:bidi="fa-IR"/>
+        </w:rPr>
+        <w:t>&gt;</w:t>
       </w:r>
       <w:r>
         <w:rPr>
@@ -3317,8 +3472,8 @@
               <w:textAlignment w:val="baseline"/>
               <w:rPr>
                 <w:rFonts w:ascii="Times New Roman" w:eastAsia="MS PGothic" w:hAnsi="Times New Roman"/>
-                <w:bCs/>
-                <w:kern w:val="2"/>
+                <w:b/>
+                <w:kern w:val="1"/>
                 <w:sz w:val="26"/>
                 <w:szCs w:val="26"/>
                 <w:lang w:eastAsia="fa-IR" w:bidi="fa-IR"/>
@@ -3333,18 +3488,7 @@
                 <w:szCs w:val="26"/>
                 <w:lang w:eastAsia="fa-IR" w:bidi="fa-IR"/>
               </w:rPr>
-              <w:t>{c_ln}[Фамилия] {c_n}[Имя] {c_middn}[Отчество]</w:t>
-            </w:r>
-            <w:r>
-              <w:rPr>
-                <w:rFonts w:ascii="Times New Roman" w:eastAsia="MS PGothic" w:hAnsi="Times New Roman"/>
-                <w:bCs/>
-                <w:kern w:val="2"/>
-                <w:sz w:val="26"/>
-                <w:szCs w:val="26"/>
-                <w:lang w:eastAsia="fa-IR" w:bidi="fa-IR"/>
-              </w:rPr>
-              <w:t xml:space="preserve"> </w:t>
+              <w:t>&lt;c_ln&gt;Фамилия клиента&gt; &lt;c_n&gt;Имя клиента&gt; &lt;c_middn&gt;Отчество клиента&gt;</w:t>
             </w:r>
           </w:p>
           <w:p>
@@ -3466,7 +3610,58 @@
                 <w:sz w:val="26"/>
                 <w:szCs w:val="26"/>
               </w:rPr>
-              <w:t>_____________ /{initials}[Инициалы]/</w:t>
+              <w:t>_____________ /</w:t>
+            </w:r>
+            <w:r>
+              <w:rPr>
+                <w:rFonts w:ascii="Times New Roman" w:hAnsi="Times New Roman"/>
+                <w:sz w:val="26"/>
+                <w:szCs w:val="26"/>
+                <w:lang w:val="en-US"/>
+              </w:rPr>
+              <w:t>&lt;</w:t>
+            </w:r>
+            <w:r>
+              <w:rPr>
+                <w:rFonts w:ascii="Times New Roman" w:hAnsi="Times New Roman"/>
+                <w:sz w:val="26"/>
+                <w:szCs w:val="26"/>
+              </w:rPr>
+              <w:t>initials</w:t>
+            </w:r>
+            <w:r>
+              <w:rPr>
+                <w:rFonts w:ascii="Times New Roman" w:hAnsi="Times New Roman"/>
+                <w:sz w:val="26"/>
+                <w:szCs w:val="26"/>
+                <w:lang w:val="en-US"/>
+              </w:rPr>
+              <w:t>&gt;</w:t>
+            </w:r>
+            <w:r>
+              <w:rPr>
+                <w:rFonts w:ascii="Times New Roman" w:hAnsi="Times New Roman"/>
+                <w:sz w:val="26"/>
+                <w:szCs w:val="26"/>
+              </w:rPr>
+              <w:t>Инициалы</w:t>
+            </w:r>
+            <w:r>
+              <w:rPr>
+                <w:rFonts w:ascii="Times New Roman" w:hAnsi="Times New Roman"/>
+                <w:sz w:val="26"/>
+                <w:szCs w:val="26"/>
+                <w:lang w:val="en-US"/>
+              </w:rPr>
+              <w:t>&gt;</w:t>
+            </w:r>
+            <w:r>
+              <w:rPr>
+                <w:rFonts w:ascii="Times New Roman" w:hAnsi="Times New Roman"/>
+                <w:sz w:val="26"/>
+                <w:szCs w:val="26"/>
+              </w:rPr>
+              <w:t>/</w:t>
             </w:r>
           </w:p>
         </w:tc>
@@ -3598,31 +3793,52 @@
     </w:p>
     <w:p>
       <w:pPr>
-        <w:spacing w:after="0"/>
+        <w:spacing w:after="0" w:line="240" w:lineRule="auto"/>
         <w:jc w:val="center"/>
         <w:textAlignment w:val="baseline"/>
         <w:rPr>
           <w:rFonts w:ascii="Times New Roman" w:eastAsia="MS PGothic" w:hAnsi="Times New Roman"/>
+          <w:kern w:val="1"/>
+          <w:sz w:val="26"/>
+          <w:szCs w:val="26"/>
+          <w:lang w:eastAsia="fa-IR" w:bidi="fa-IR"/>
+        </w:rPr>
+      </w:pPr>
+      <w:r>
+        <w:rPr>
+          <w:rFonts w:ascii="Times New Roman" w:hAnsi="Times New Roman"/>
+          <w:sz w:val="26"/>
+          <w:szCs w:val="26"/>
+        </w:rPr>
+        <w:t>к договору оказания юридических услуг</w:t>
+      </w:r>
+      <w:r>
+        <w:rPr>
+          <w:rFonts w:ascii="Times New Roman" w:hAnsi="Times New Roman"/>
+          <w:sz w:val="26"/>
+          <w:szCs w:val="26"/>
+        </w:rPr>
+        <w:t xml:space="preserve"> </w:t>
+      </w:r>
+      <w:r>
+        <w:rPr>
+          <w:rFonts w:ascii="Times New Roman" w:eastAsia="MS PGothic" w:hAnsi="Times New Roman"/>
           <w:bCs/>
           <w:kern w:val="1"/>
           <w:sz w:val="26"/>
           <w:szCs w:val="26"/>
-          <w:lang w:eastAsia="fa-IR" w:bidi="fa-IR"/>
-        </w:rPr>
-      </w:pPr>
-      <w:r>
-        <w:rPr>
-          <w:rFonts w:ascii="Times New Roman" w:hAnsi="Times New Roman"/>
-          <w:sz w:val="26"/>
-          <w:szCs w:val="26"/>
-        </w:rPr>
-        <w:t>к договору оказания юридических услуг</w:t>
-      </w:r>
-      <w:r>
-        <w:rPr>
-          <w:rFonts w:ascii="Times New Roman" w:hAnsi="Times New Roman"/>
-          <w:sz w:val="26"/>
-          <w:szCs w:val="26"/>
+          <w:lang w:val="de-DE" w:eastAsia="fa-IR" w:bidi="fa-IR"/>
+        </w:rPr>
+        <w:t>№</w:t>
+      </w:r>
+      <w:r>
+        <w:rPr>
+          <w:rFonts w:ascii="Times New Roman" w:eastAsia="MS PGothic" w:hAnsi="Times New Roman"/>
+          <w:bCs/>
+          <w:kern w:val="1"/>
+          <w:sz w:val="26"/>
+          <w:szCs w:val="26"/>
+          <w:lang w:eastAsia="fa-IR" w:bidi="fa-IR"/>
         </w:rPr>
         <w:t xml:space="preserve"> </w:t>
       </w:r>
@@ -3633,9 +3849,9 @@
           <w:kern w:val="1"/>
           <w:sz w:val="26"/>
           <w:szCs w:val="26"/>
-          <w:lang w:val="de-DE" w:eastAsia="fa-IR" w:bidi="fa-IR"/>
-        </w:rPr>
-        <w:t>№</w:t>
+          <w:lang w:eastAsia="fa-IR" w:bidi="fa-IR"/>
+        </w:rPr>
+        <w:t>&lt;</w:t>
       </w:r>
       <w:r>
         <w:rPr>
@@ -3644,6 +3860,49 @@
           <w:kern w:val="1"/>
           <w:sz w:val="26"/>
           <w:szCs w:val="26"/>
+          <w:lang w:val="en-US" w:eastAsia="fa-IR" w:bidi="fa-IR"/>
+        </w:rPr>
+        <w:t>num</w:t>
+      </w:r>
+      <w:r>
+        <w:rPr>
+          <w:rFonts w:ascii="Times New Roman" w:eastAsia="MS PGothic" w:hAnsi="Times New Roman"/>
+          <w:bCs/>
+          <w:kern w:val="1"/>
+          <w:sz w:val="26"/>
+          <w:szCs w:val="26"/>
+          <w:lang w:eastAsia="fa-IR" w:bidi="fa-IR"/>
+        </w:rPr>
+        <w:t>&gt;</w:t>
+      </w:r>
+      <w:r>
+        <w:rPr>
+          <w:rFonts w:ascii="Times New Roman" w:eastAsia="MS PGothic" w:hAnsi="Times New Roman"/>
+          <w:bCs/>
+          <w:kern w:val="1"/>
+          <w:sz w:val="26"/>
+          <w:szCs w:val="26"/>
+          <w:lang w:eastAsia="fa-IR" w:bidi="fa-IR"/>
+        </w:rPr>
+        <w:t>Номер договора</w:t>
+      </w:r>
+      <w:r>
+        <w:rPr>
+          <w:rFonts w:ascii="Times New Roman" w:eastAsia="MS PGothic" w:hAnsi="Times New Roman"/>
+          <w:bCs/>
+          <w:kern w:val="1"/>
+          <w:sz w:val="26"/>
+          <w:szCs w:val="26"/>
+          <w:lang w:eastAsia="fa-IR" w:bidi="fa-IR"/>
+        </w:rPr>
+        <w:t>&gt;</w:t>
+      </w:r>
+      <w:r>
+        <w:rPr>
+          <w:rFonts w:ascii="Times New Roman" w:eastAsia="MS PGothic" w:hAnsi="Times New Roman"/>
+          <w:kern w:val="1"/>
+          <w:sz w:val="26"/>
+          <w:szCs w:val="26"/>
           <w:lang w:eastAsia="fa-IR" w:bidi="fa-IR"/>
         </w:rPr>
         <w:t xml:space="preserve"> </w:t>
@@ -3655,9 +3914,9 @@
           <w:kern w:val="1"/>
           <w:sz w:val="26"/>
           <w:szCs w:val="26"/>
-          <w:lang w:val="de-DE" w:eastAsia="fa-IR" w:bidi="fa-IR"/>
-        </w:rPr>
-        <w:t>{num}[Номер договора]</w:t>
+          <w:lang w:eastAsia="fa-IR" w:bidi="fa-IR"/>
+        </w:rPr>
+        <w:t xml:space="preserve">от </w:t>
       </w:r>
       <w:r>
         <w:rPr>
@@ -3668,7 +3927,7 @@
           <w:szCs w:val="26"/>
           <w:lang w:eastAsia="fa-IR" w:bidi="fa-IR"/>
         </w:rPr>
-        <w:t xml:space="preserve"> </w:t>
+        <w:t>&lt;</w:t>
       </w:r>
       <w:r>
         <w:rPr>
@@ -3679,7 +3938,7 @@
           <w:szCs w:val="26"/>
           <w:lang w:eastAsia="fa-IR" w:bidi="fa-IR"/>
         </w:rPr>
-        <w:t xml:space="preserve">от </w:t>
+        <w:t>date</w:t>
       </w:r>
       <w:r>
         <w:rPr>
@@ -3690,7 +3949,29 @@
           <w:szCs w:val="26"/>
           <w:lang w:eastAsia="fa-IR" w:bidi="fa-IR"/>
         </w:rPr>
-        <w:t>{date}[Дата]</w:t>
+        <w:t>&gt;</w:t>
+      </w:r>
+      <w:r>
+        <w:rPr>
+          <w:rFonts w:ascii="Times New Roman" w:eastAsia="MS PGothic" w:hAnsi="Times New Roman"/>
+          <w:bCs/>
+          <w:kern w:val="1"/>
+          <w:sz w:val="26"/>
+          <w:szCs w:val="26"/>
+          <w:lang w:eastAsia="fa-IR" w:bidi="fa-IR"/>
+        </w:rPr>
+        <w:t>Дата</w:t>
+      </w:r>
+      <w:r>
+        <w:rPr>
+          <w:rFonts w:ascii="Times New Roman" w:eastAsia="MS PGothic" w:hAnsi="Times New Roman"/>
+          <w:bCs/>
+          <w:kern w:val="1"/>
+          <w:sz w:val="26"/>
+          <w:szCs w:val="26"/>
+          <w:lang w:eastAsia="fa-IR" w:bidi="fa-IR"/>
+        </w:rPr>
+        <w:t>&gt;</w:t>
       </w:r>
       <w:r>
         <w:rPr>

</xml_diff>

<commit_message>
add big code to def docx_replace_regex ToDo Rework!
</commit_message>
<xml_diff>
--- a/doc/Договор.docx
+++ b/doc/Договор.docx
@@ -352,7 +352,29 @@
           <w:szCs w:val="26"/>
           <w:lang w:eastAsia="fa-IR" w:bidi="fa-IR"/>
         </w:rPr>
-        <w:t xml:space="preserve">&lt;date&gt;Дата&gt; </w:t>
+        <w:t>&lt;</w:t>
+      </w:r>
+      <w:proofErr w:type="spellStart"/>
+      <w:r>
+        <w:rPr>
+          <w:rFonts w:ascii="Times New Roman" w:eastAsia="MS PGothic" w:hAnsi="Times New Roman"/>
+          <w:kern w:val="1"/>
+          <w:sz w:val="26"/>
+          <w:szCs w:val="26"/>
+          <w:lang w:eastAsia="fa-IR" w:bidi="fa-IR"/>
+        </w:rPr>
+        <w:t>date</w:t>
+      </w:r>
+      <w:proofErr w:type="spellEnd"/>
+      <w:r>
+        <w:rPr>
+          <w:rFonts w:ascii="Times New Roman" w:eastAsia="MS PGothic" w:hAnsi="Times New Roman"/>
+          <w:kern w:val="1"/>
+          <w:sz w:val="26"/>
+          <w:szCs w:val="26"/>
+          <w:lang w:eastAsia="fa-IR" w:bidi="fa-IR"/>
+        </w:rPr>
+        <w:t xml:space="preserve">&gt;Дата&gt; </w:t>
       </w:r>
       <w:r>
         <w:rPr>
@@ -524,6 +546,7 @@
         </w:rPr>
         <w:t>&lt;</w:t>
       </w:r>
+      <w:proofErr w:type="spellStart"/>
       <w:r>
         <w:rPr>
           <w:rFonts w:ascii="Times New Roman" w:eastAsia="MS PGothic" w:hAnsi="Times New Roman"/>
@@ -535,6 +558,7 @@
         </w:rPr>
         <w:t>c_ln</w:t>
       </w:r>
+      <w:proofErr w:type="spellEnd"/>
       <w:r>
         <w:rPr>
           <w:rFonts w:ascii="Times New Roman" w:eastAsia="MS PGothic" w:hAnsi="Times New Roman"/>
@@ -544,8 +568,9 @@
           <w:szCs w:val="26"/>
           <w:lang w:eastAsia="fa-IR" w:bidi="fa-IR"/>
         </w:rPr>
-        <w:t>&gt;</w:t>
-      </w:r>
+        <w:t>&gt;Фамилия клиента&gt; &lt;</w:t>
+      </w:r>
+      <w:proofErr w:type="spellStart"/>
       <w:r>
         <w:rPr>
           <w:rFonts w:ascii="Times New Roman" w:eastAsia="MS PGothic" w:hAnsi="Times New Roman"/>
@@ -555,8 +580,9 @@
           <w:szCs w:val="26"/>
           <w:lang w:eastAsia="fa-IR" w:bidi="fa-IR"/>
         </w:rPr>
-        <w:t>Фамилия клиента</w:t>
-      </w:r>
+        <w:t>c_n</w:t>
+      </w:r>
+      <w:proofErr w:type="spellEnd"/>
       <w:r>
         <w:rPr>
           <w:rFonts w:ascii="Times New Roman" w:eastAsia="MS PGothic" w:hAnsi="Times New Roman"/>
@@ -566,8 +592,9 @@
           <w:szCs w:val="26"/>
           <w:lang w:eastAsia="fa-IR" w:bidi="fa-IR"/>
         </w:rPr>
-        <w:t>&gt;</w:t>
-      </w:r>
+        <w:t>&gt;Имя клиента&gt; &lt;</w:t>
+      </w:r>
+      <w:proofErr w:type="spellStart"/>
       <w:r>
         <w:rPr>
           <w:rFonts w:ascii="Times New Roman" w:eastAsia="MS PGothic" w:hAnsi="Times New Roman"/>
@@ -577,8 +604,9 @@
           <w:szCs w:val="26"/>
           <w:lang w:eastAsia="fa-IR" w:bidi="fa-IR"/>
         </w:rPr>
-        <w:t xml:space="preserve"> </w:t>
-      </w:r>
+        <w:t>c_middn</w:t>
+      </w:r>
+      <w:proofErr w:type="spellEnd"/>
       <w:r>
         <w:rPr>
           <w:rFonts w:ascii="Times New Roman" w:eastAsia="MS PGothic" w:hAnsi="Times New Roman"/>
@@ -588,117 +616,7 @@
           <w:szCs w:val="26"/>
           <w:lang w:eastAsia="fa-IR" w:bidi="fa-IR"/>
         </w:rPr>
-        <w:t>&lt;</w:t>
-      </w:r>
-      <w:r>
-        <w:rPr>
-          <w:rFonts w:ascii="Times New Roman" w:eastAsia="MS PGothic" w:hAnsi="Times New Roman"/>
-          <w:b/>
-          <w:kern w:val="1"/>
-          <w:sz w:val="26"/>
-          <w:szCs w:val="26"/>
-          <w:lang w:eastAsia="fa-IR" w:bidi="fa-IR"/>
-        </w:rPr>
-        <w:t>c_n</w:t>
-      </w:r>
-      <w:r>
-        <w:rPr>
-          <w:rFonts w:ascii="Times New Roman" w:eastAsia="MS PGothic" w:hAnsi="Times New Roman"/>
-          <w:b/>
-          <w:kern w:val="1"/>
-          <w:sz w:val="26"/>
-          <w:szCs w:val="26"/>
-          <w:lang w:eastAsia="fa-IR" w:bidi="fa-IR"/>
-        </w:rPr>
-        <w:t>&gt;</w:t>
-      </w:r>
-      <w:r>
-        <w:rPr>
-          <w:rFonts w:ascii="Times New Roman" w:eastAsia="MS PGothic" w:hAnsi="Times New Roman"/>
-          <w:b/>
-          <w:kern w:val="1"/>
-          <w:sz w:val="26"/>
-          <w:szCs w:val="26"/>
-          <w:lang w:eastAsia="fa-IR" w:bidi="fa-IR"/>
-        </w:rPr>
-        <w:t>Имя клиента</w:t>
-      </w:r>
-      <w:r>
-        <w:rPr>
-          <w:rFonts w:ascii="Times New Roman" w:eastAsia="MS PGothic" w:hAnsi="Times New Roman"/>
-          <w:b/>
-          <w:kern w:val="1"/>
-          <w:sz w:val="26"/>
-          <w:szCs w:val="26"/>
-          <w:lang w:eastAsia="fa-IR" w:bidi="fa-IR"/>
-        </w:rPr>
-        <w:t>&gt;</w:t>
-      </w:r>
-      <w:r>
-        <w:rPr>
-          <w:rFonts w:ascii="Times New Roman" w:eastAsia="MS PGothic" w:hAnsi="Times New Roman"/>
-          <w:b/>
-          <w:kern w:val="1"/>
-          <w:sz w:val="26"/>
-          <w:szCs w:val="26"/>
-          <w:lang w:eastAsia="fa-IR" w:bidi="fa-IR"/>
-        </w:rPr>
-        <w:t xml:space="preserve"> </w:t>
-      </w:r>
-      <w:r>
-        <w:rPr>
-          <w:rFonts w:ascii="Times New Roman" w:eastAsia="MS PGothic" w:hAnsi="Times New Roman"/>
-          <w:b/>
-          <w:kern w:val="1"/>
-          <w:sz w:val="26"/>
-          <w:szCs w:val="26"/>
-          <w:lang w:eastAsia="fa-IR" w:bidi="fa-IR"/>
-        </w:rPr>
-        <w:t>&lt;</w:t>
-      </w:r>
-      <w:r>
-        <w:rPr>
-          <w:rFonts w:ascii="Times New Roman" w:eastAsia="MS PGothic" w:hAnsi="Times New Roman"/>
-          <w:b/>
-          <w:kern w:val="1"/>
-          <w:sz w:val="26"/>
-          <w:szCs w:val="26"/>
-          <w:lang w:eastAsia="fa-IR" w:bidi="fa-IR"/>
-        </w:rPr>
-        <w:t>c_middn</w:t>
-      </w:r>
-      <w:r>
-        <w:rPr>
-          <w:rFonts w:ascii="Times New Roman" w:eastAsia="MS PGothic" w:hAnsi="Times New Roman"/>
-          <w:b/>
-          <w:kern w:val="1"/>
-          <w:sz w:val="26"/>
-          <w:szCs w:val="26"/>
-          <w:lang w:eastAsia="fa-IR" w:bidi="fa-IR"/>
-        </w:rPr>
-        <w:t>&gt;</w:t>
-      </w:r>
-      <w:r>
-        <w:rPr>
-          <w:rFonts w:ascii="Times New Roman" w:eastAsia="MS PGothic" w:hAnsi="Times New Roman"/>
-          <w:b/>
-          <w:kern w:val="1"/>
-          <w:sz w:val="26"/>
-          <w:szCs w:val="26"/>
-          <w:lang w:eastAsia="fa-IR" w:bidi="fa-IR"/>
-        </w:rPr>
-        <w:t>Отчество клиента</w:t>
-      </w:r>
-      <w:r>
-        <w:rPr>
-          <w:rFonts w:ascii="Times New Roman" w:eastAsia="MS PGothic" w:hAnsi="Times New Roman"/>
-          <w:b/>
-          <w:kern w:val="1"/>
-          <w:sz w:val="26"/>
-          <w:szCs w:val="26"/>
-          <w:lang w:eastAsia="fa-IR" w:bidi="fa-IR"/>
-        </w:rPr>
-        <w:t>&gt;</w:t>
+        <w:t>&gt;Отчество клиента&gt;</w:t>
       </w:r>
       <w:r>
         <w:rPr>
@@ -1500,7 +1418,25 @@
           <w:sz w:val="26"/>
           <w:szCs w:val="26"/>
         </w:rPr>
-        <w:t>услугу (и), оказанную (ые) в рамках настоящего Договора,</w:t>
+        <w:t>услугу (и), оказанную (</w:t>
+      </w:r>
+      <w:proofErr w:type="spellStart"/>
+      <w:r>
+        <w:rPr>
+          <w:rFonts w:ascii="Times New Roman" w:hAnsi="Times New Roman"/>
+          <w:sz w:val="26"/>
+          <w:szCs w:val="26"/>
+        </w:rPr>
+        <w:t>ые</w:t>
+      </w:r>
+      <w:proofErr w:type="spellEnd"/>
+      <w:r>
+        <w:rPr>
+          <w:rFonts w:ascii="Times New Roman" w:hAnsi="Times New Roman"/>
+          <w:sz w:val="26"/>
+          <w:szCs w:val="26"/>
+        </w:rPr>
+        <w:t>) в рамках настоящего Договора,</w:t>
       </w:r>
       <w:r>
         <w:rPr>
@@ -1572,7 +1508,25 @@
           <w:sz w:val="26"/>
           <w:szCs w:val="26"/>
         </w:rPr>
-        <w:t>), оказанная (ые) Исполнителем,</w:t>
+        <w:t>), оказанная (</w:t>
+      </w:r>
+      <w:proofErr w:type="spellStart"/>
+      <w:r>
+        <w:rPr>
+          <w:rFonts w:ascii="Times New Roman" w:hAnsi="Times New Roman"/>
+          <w:sz w:val="26"/>
+          <w:szCs w:val="26"/>
+        </w:rPr>
+        <w:t>ые</w:t>
+      </w:r>
+      <w:proofErr w:type="spellEnd"/>
+      <w:r>
+        <w:rPr>
+          <w:rFonts w:ascii="Times New Roman" w:hAnsi="Times New Roman"/>
+          <w:sz w:val="26"/>
+          <w:szCs w:val="26"/>
+        </w:rPr>
+        <w:t>) Исполнителем,</w:t>
       </w:r>
       <w:r>
         <w:rPr>
@@ -1590,6 +1544,7 @@
         </w:rPr>
         <w:t>ется (</w:t>
       </w:r>
+      <w:proofErr w:type="spellStart"/>
       <w:r>
         <w:rPr>
           <w:rFonts w:ascii="Times New Roman" w:hAnsi="Times New Roman"/>
@@ -1598,6 +1553,7 @@
         </w:rPr>
         <w:t>ются</w:t>
       </w:r>
+      <w:proofErr w:type="spellEnd"/>
       <w:r>
         <w:rPr>
           <w:rFonts w:ascii="Times New Roman" w:hAnsi="Times New Roman"/>
@@ -1622,6 +1578,7 @@
         </w:rPr>
         <w:t>ой (</w:t>
       </w:r>
+      <w:proofErr w:type="spellStart"/>
       <w:r>
         <w:rPr>
           <w:rFonts w:ascii="Times New Roman" w:hAnsi="Times New Roman"/>
@@ -1630,6 +1587,7 @@
         </w:rPr>
         <w:t>ыми</w:t>
       </w:r>
+      <w:proofErr w:type="spellEnd"/>
       <w:r>
         <w:rPr>
           <w:rFonts w:ascii="Times New Roman" w:hAnsi="Times New Roman"/>
@@ -1783,6 +1741,7 @@
         </w:rPr>
         <w:t>.</w:t>
       </w:r>
+      <w:proofErr w:type="spellStart"/>
       <w:r>
         <w:rPr>
           <w:rFonts w:ascii="Times New Roman" w:hAnsi="Times New Roman" w:cs="Times New Roman"/>
@@ -1793,6 +1752,7 @@
         </w:rPr>
         <w:t>oa</w:t>
       </w:r>
+      <w:proofErr w:type="spellEnd"/>
       <w:r>
         <w:rPr>
           <w:rFonts w:ascii="Times New Roman" w:hAnsi="Times New Roman" w:cs="Times New Roman"/>
@@ -2700,7 +2660,61 @@
           <w:sz w:val="26"/>
           <w:szCs w:val="26"/>
         </w:rPr>
-        <w:t>Выдача документов Исполнителем производится по согласованию сторон договора, при условии полной оплаты оказанной услуги, путем направления проекта (ов) подготовленного (ых) документа (ов) на адрес электронной почты, предоставленный Исполнителю Заказчиком, или путем личной передачи подготовленных проектов документов в печатном виде.</w:t>
+        <w:t>Выдача документов Исполнителем производится по согласованию сторон договора, при условии полной оплаты оказанной услуги, путем направления проекта (</w:t>
+      </w:r>
+      <w:proofErr w:type="spellStart"/>
+      <w:r>
+        <w:rPr>
+          <w:rFonts w:ascii="Times New Roman" w:hAnsi="Times New Roman"/>
+          <w:sz w:val="26"/>
+          <w:szCs w:val="26"/>
+        </w:rPr>
+        <w:t>ов</w:t>
+      </w:r>
+      <w:proofErr w:type="spellEnd"/>
+      <w:r>
+        <w:rPr>
+          <w:rFonts w:ascii="Times New Roman" w:hAnsi="Times New Roman"/>
+          <w:sz w:val="26"/>
+          <w:szCs w:val="26"/>
+        </w:rPr>
+        <w:t>) подготовленного (</w:t>
+      </w:r>
+      <w:proofErr w:type="spellStart"/>
+      <w:r>
+        <w:rPr>
+          <w:rFonts w:ascii="Times New Roman" w:hAnsi="Times New Roman"/>
+          <w:sz w:val="26"/>
+          <w:szCs w:val="26"/>
+        </w:rPr>
+        <w:t>ых</w:t>
+      </w:r>
+      <w:proofErr w:type="spellEnd"/>
+      <w:r>
+        <w:rPr>
+          <w:rFonts w:ascii="Times New Roman" w:hAnsi="Times New Roman"/>
+          <w:sz w:val="26"/>
+          <w:szCs w:val="26"/>
+        </w:rPr>
+        <w:t>) документа (</w:t>
+      </w:r>
+      <w:proofErr w:type="spellStart"/>
+      <w:r>
+        <w:rPr>
+          <w:rFonts w:ascii="Times New Roman" w:hAnsi="Times New Roman"/>
+          <w:sz w:val="26"/>
+          <w:szCs w:val="26"/>
+        </w:rPr>
+        <w:t>ов</w:t>
+      </w:r>
+      <w:proofErr w:type="spellEnd"/>
+      <w:r>
+        <w:rPr>
+          <w:rFonts w:ascii="Times New Roman" w:hAnsi="Times New Roman"/>
+          <w:sz w:val="26"/>
+          <w:szCs w:val="26"/>
+        </w:rPr>
+        <w:t>) на адрес электронной почты, предоставленный Исполнителю Заказчиком, или путем личной передачи подготовленных проектов документов в печатном виде.</w:t>
       </w:r>
     </w:p>
     <w:p>
@@ -3488,7 +3502,79 @@
                 <w:szCs w:val="26"/>
                 <w:lang w:eastAsia="fa-IR" w:bidi="fa-IR"/>
               </w:rPr>
-              <w:t>&lt;c_ln&gt;Фамилия клиента&gt; &lt;c_n&gt;Имя клиента&gt; &lt;c_middn&gt;Отчество клиента&gt;</w:t>
+              <w:t>&lt;</w:t>
+            </w:r>
+            <w:proofErr w:type="spellStart"/>
+            <w:r>
+              <w:rPr>
+                <w:rFonts w:ascii="Times New Roman" w:eastAsia="MS PGothic" w:hAnsi="Times New Roman"/>
+                <w:b/>
+                <w:kern w:val="1"/>
+                <w:sz w:val="26"/>
+                <w:szCs w:val="26"/>
+                <w:lang w:eastAsia="fa-IR" w:bidi="fa-IR"/>
+              </w:rPr>
+              <w:t>c_ln</w:t>
+            </w:r>
+            <w:proofErr w:type="spellEnd"/>
+            <w:r>
+              <w:rPr>
+                <w:rFonts w:ascii="Times New Roman" w:eastAsia="MS PGothic" w:hAnsi="Times New Roman"/>
+                <w:b/>
+                <w:kern w:val="1"/>
+                <w:sz w:val="26"/>
+                <w:szCs w:val="26"/>
+                <w:lang w:eastAsia="fa-IR" w:bidi="fa-IR"/>
+              </w:rPr>
+              <w:t>&gt;Фамилия клиента&gt; &lt;</w:t>
+            </w:r>
+            <w:proofErr w:type="spellStart"/>
+            <w:r>
+              <w:rPr>
+                <w:rFonts w:ascii="Times New Roman" w:eastAsia="MS PGothic" w:hAnsi="Times New Roman"/>
+                <w:b/>
+                <w:kern w:val="1"/>
+                <w:sz w:val="26"/>
+                <w:szCs w:val="26"/>
+                <w:lang w:eastAsia="fa-IR" w:bidi="fa-IR"/>
+              </w:rPr>
+              <w:t>c_n</w:t>
+            </w:r>
+            <w:proofErr w:type="spellEnd"/>
+            <w:r>
+              <w:rPr>
+                <w:rFonts w:ascii="Times New Roman" w:eastAsia="MS PGothic" w:hAnsi="Times New Roman"/>
+                <w:b/>
+                <w:kern w:val="1"/>
+                <w:sz w:val="26"/>
+                <w:szCs w:val="26"/>
+                <w:lang w:eastAsia="fa-IR" w:bidi="fa-IR"/>
+              </w:rPr>
+              <w:t>&gt;Имя клиента&gt; &lt;</w:t>
+            </w:r>
+            <w:proofErr w:type="spellStart"/>
+            <w:r>
+              <w:rPr>
+                <w:rFonts w:ascii="Times New Roman" w:eastAsia="MS PGothic" w:hAnsi="Times New Roman"/>
+                <w:b/>
+                <w:kern w:val="1"/>
+                <w:sz w:val="26"/>
+                <w:szCs w:val="26"/>
+                <w:lang w:eastAsia="fa-IR" w:bidi="fa-IR"/>
+              </w:rPr>
+              <w:t>c_middn</w:t>
+            </w:r>
+            <w:proofErr w:type="spellEnd"/>
+            <w:r>
+              <w:rPr>
+                <w:rFonts w:ascii="Times New Roman" w:eastAsia="MS PGothic" w:hAnsi="Times New Roman"/>
+                <w:b/>
+                <w:kern w:val="1"/>
+                <w:sz w:val="26"/>
+                <w:szCs w:val="26"/>
+                <w:lang w:eastAsia="fa-IR" w:bidi="fa-IR"/>
+              </w:rPr>
+              <w:t>&gt;Отчество клиента&gt;</w:t>
             </w:r>
           </w:p>
           <w:p>
@@ -3513,7 +3599,53 @@
                 <w:szCs w:val="26"/>
                 <w:lang w:eastAsia="fa-IR" w:bidi="fa-IR"/>
               </w:rPr>
-              <w:t>{address}[Адрес]</w:t>
+              <w:t>&lt;</w:t>
+            </w:r>
+            <w:proofErr w:type="spellStart"/>
+            <w:r>
+              <w:rPr>
+                <w:rFonts w:ascii="Times New Roman" w:eastAsia="MS PGothic" w:hAnsi="Times New Roman"/>
+                <w:bCs/>
+                <w:kern w:val="2"/>
+                <w:sz w:val="26"/>
+                <w:szCs w:val="26"/>
+                <w:lang w:eastAsia="fa-IR" w:bidi="fa-IR"/>
+              </w:rPr>
+              <w:t>address</w:t>
+            </w:r>
+            <w:proofErr w:type="spellEnd"/>
+            <w:r>
+              <w:rPr>
+                <w:rFonts w:ascii="Times New Roman" w:eastAsia="MS PGothic" w:hAnsi="Times New Roman"/>
+                <w:bCs/>
+                <w:kern w:val="2"/>
+                <w:sz w:val="26"/>
+                <w:szCs w:val="26"/>
+                <w:lang w:eastAsia="fa-IR" w:bidi="fa-IR"/>
+              </w:rPr>
+              <w:t>&gt;</w:t>
+            </w:r>
+            <w:r>
+              <w:rPr>
+                <w:rFonts w:ascii="Times New Roman" w:eastAsia="MS PGothic" w:hAnsi="Times New Roman"/>
+                <w:bCs/>
+                <w:kern w:val="2"/>
+                <w:sz w:val="26"/>
+                <w:szCs w:val="26"/>
+                <w:lang w:eastAsia="fa-IR" w:bidi="fa-IR"/>
+              </w:rPr>
+              <w:t>Адрес</w:t>
+            </w:r>
+            <w:r>
+              <w:rPr>
+                <w:rFonts w:ascii="Times New Roman" w:eastAsia="MS PGothic" w:hAnsi="Times New Roman"/>
+                <w:bCs/>
+                <w:kern w:val="2"/>
+                <w:sz w:val="26"/>
+                <w:szCs w:val="26"/>
+                <w:lang w:eastAsia="fa-IR" w:bidi="fa-IR"/>
+              </w:rPr>
+              <w:t>&gt;</w:t>
             </w:r>
           </w:p>
           <w:p>
@@ -3526,7 +3658,7 @@
                 <w:kern w:val="2"/>
                 <w:sz w:val="26"/>
                 <w:szCs w:val="26"/>
-                <w:lang w:eastAsia="fa-IR" w:bidi="fa-IR"/>
+                <w:lang w:val="en-US" w:eastAsia="fa-IR" w:bidi="fa-IR"/>
               </w:rPr>
             </w:pPr>
             <w:r>
@@ -3547,9 +3679,55 @@
                 <w:kern w:val="2"/>
                 <w:sz w:val="26"/>
                 <w:szCs w:val="26"/>
+                <w:lang w:val="en-US" w:eastAsia="fa-IR" w:bidi="fa-IR"/>
+              </w:rPr>
+              <w:t>&lt;</w:t>
+            </w:r>
+            <w:proofErr w:type="spellStart"/>
+            <w:r>
+              <w:rPr>
+                <w:rFonts w:ascii="Times New Roman" w:eastAsia="MS PGothic" w:hAnsi="Times New Roman"/>
+                <w:bCs/>
+                <w:kern w:val="2"/>
+                <w:sz w:val="26"/>
+                <w:szCs w:val="26"/>
                 <w:lang w:eastAsia="fa-IR" w:bidi="fa-IR"/>
               </w:rPr>
-              <w:t>{tel}[Тел]</w:t>
+              <w:t>tel</w:t>
+            </w:r>
+            <w:proofErr w:type="spellEnd"/>
+            <w:r>
+              <w:rPr>
+                <w:rFonts w:ascii="Times New Roman" w:eastAsia="MS PGothic" w:hAnsi="Times New Roman"/>
+                <w:bCs/>
+                <w:kern w:val="2"/>
+                <w:sz w:val="26"/>
+                <w:szCs w:val="26"/>
+                <w:lang w:val="en-US" w:eastAsia="fa-IR" w:bidi="fa-IR"/>
+              </w:rPr>
+              <w:t>&gt;</w:t>
+            </w:r>
+            <w:r>
+              <w:rPr>
+                <w:rFonts w:ascii="Times New Roman" w:eastAsia="MS PGothic" w:hAnsi="Times New Roman"/>
+                <w:bCs/>
+                <w:kern w:val="2"/>
+                <w:sz w:val="26"/>
+                <w:szCs w:val="26"/>
+                <w:lang w:eastAsia="fa-IR" w:bidi="fa-IR"/>
+              </w:rPr>
+              <w:t>Тел</w:t>
+            </w:r>
+            <w:r>
+              <w:rPr>
+                <w:rFonts w:ascii="Times New Roman" w:eastAsia="MS PGothic" w:hAnsi="Times New Roman"/>
+                <w:bCs/>
+                <w:kern w:val="2"/>
+                <w:sz w:val="26"/>
+                <w:szCs w:val="26"/>
+                <w:lang w:val="en-US" w:eastAsia="fa-IR" w:bidi="fa-IR"/>
+              </w:rPr>
+              <w:t>&gt;</w:t>
             </w:r>
           </w:p>
           <w:p>
@@ -3621,6 +3799,7 @@
               </w:rPr>
               <w:t>&lt;</w:t>
             </w:r>
+            <w:proofErr w:type="spellStart"/>
             <w:r>
               <w:rPr>
                 <w:rFonts w:ascii="Times New Roman" w:hAnsi="Times New Roman"/>
@@ -3629,6 +3808,7 @@
               </w:rPr>
               <w:t>initials</w:t>
             </w:r>
+            <w:proofErr w:type="spellEnd"/>
             <w:r>
               <w:rPr>
                 <w:rFonts w:ascii="Times New Roman" w:hAnsi="Times New Roman"/>
@@ -3929,6 +4109,7 @@
         </w:rPr>
         <w:t>&lt;</w:t>
       </w:r>
+      <w:proofErr w:type="spellStart"/>
       <w:r>
         <w:rPr>
           <w:rFonts w:ascii="Times New Roman" w:eastAsia="MS PGothic" w:hAnsi="Times New Roman"/>
@@ -3940,6 +4121,7 @@
         </w:rPr>
         <w:t>date</w:t>
       </w:r>
+      <w:proofErr w:type="spellEnd"/>
       <w:r>
         <w:rPr>
           <w:rFonts w:ascii="Times New Roman" w:eastAsia="MS PGothic" w:hAnsi="Times New Roman"/>

</xml_diff>